<commit_message>
Scenariusz 4 - wersja 1
</commit_message>
<xml_diff>
--- a/Sprawozdania/Scenariusz 3/Sprawozdanie ze scenariusza 3 - PSI .docx
+++ b/Sprawozdania/Scenariusz 3/Sprawozdanie ze scenariusza 3 - PSI .docx
@@ -2338,8 +2338,6 @@
       <w:r>
         <w:t xml:space="preserve"> Najwolniej uczyła się sieć II przy małym współczynniku uczenia się – aż 4500 epok. Najszybciej nauczona została sieć I o dużym współczynniku uczenia.</w:t>
       </w:r>
-      <w:bookmarkStart w:id="1" w:name="_GoBack"/>
-      <w:bookmarkEnd w:id="1"/>
     </w:p>
     <w:p>
       <w:pPr>
@@ -2477,10 +2475,7 @@
         <w:ind w:left="1080"/>
       </w:pPr>
       <w:r>
-        <w:t xml:space="preserve">Charakter liniowy wykresów świadczy o tym, że uczenie sieci </w:t>
-      </w:r>
-      <w:r>
-        <w:t xml:space="preserve">neuronowej przebiegło pomyślnie – oba wyniki są do siebie zbliżone. </w:t>
+        <w:t xml:space="preserve">Charakter liniowy wykresów świadczy o tym, że uczenie sieci neuronowej przebiegło pomyślnie – oba wyniki są do siebie zbliżone. </w:t>
       </w:r>
       <w:r>
         <w:t xml:space="preserve">Jednak poszczególne wyniki są obarczone dość znaczącym błędem, co prawdopodobnie mogło wyniknąć z źle znormalizowanych danych lub nieodpowiednio dobranych współczynników uczenia i monumentów. </w:t>
@@ -2494,6 +2489,26 @@
           <w:numId w:val="7"/>
         </w:numPr>
       </w:pPr>
+      <w:r>
+        <w:t>Błąd otrzymanych wartości mógł również wyniknąć z odwrócenia procesu normalizacji wyliczonych danych wyjściowych</w:t>
+      </w:r>
+      <w:r>
+        <w:t>, podczas którego otrzymany błąd został zwielokrotniony.</w:t>
+      </w:r>
+    </w:p>
+    <w:p>
+      <w:pPr>
+        <w:pStyle w:val="Akapitzlist"/>
+        <w:numPr>
+          <w:ilvl w:val="0"/>
+          <w:numId w:val="7"/>
+        </w:numPr>
+      </w:pPr>
+      <w:r>
+        <w:t>Ilość warstw i neuronów ściśle wpływa na szybkość uczenia się sieci wielowarstwowej – sieć uczy się szybciej przy większej ilości neuronów.</w:t>
+      </w:r>
+      <w:bookmarkStart w:id="1" w:name="_GoBack"/>
+      <w:bookmarkEnd w:id="1"/>
     </w:p>
     <w:sectPr>
       <w:pgSz w:w="11906" w:h="16838"/>

</xml_diff>